<commit_message>
Rewrote my comments from 1am idiot Andy
</commit_message>
<xml_diff>
--- a/CaseStudy2/Submission/CaseStudy2_writeup.docx
+++ b/CaseStudy2/Submission/CaseStudy2_writeup.docx
@@ -99,131 +99,119 @@
       <w:pPr>
         <w:rPr>
           <w:rFonts w:cstheme="minorHAnsi"/>
-          <w:sz w:val="16"/>
-          <w:szCs w:val="16"/>
         </w:rPr>
       </w:pPr>
       <w:r>
         <w:rPr>
           <w:rFonts w:cstheme="minorHAnsi"/>
-          <w:sz w:val="16"/>
-          <w:szCs w:val="16"/>
         </w:rPr>
         <w:t xml:space="preserve">Business’s today often need to know where items/people/machinery at any given point in time, in a </w:t>
       </w:r>
       <w:r>
         <w:rPr>
           <w:rFonts w:cstheme="minorHAnsi"/>
-          <w:sz w:val="16"/>
-          <w:szCs w:val="16"/>
         </w:rPr>
         <w:t>specified</w:t>
       </w:r>
       <w:r>
         <w:rPr>
           <w:rFonts w:cstheme="minorHAnsi"/>
-          <w:sz w:val="16"/>
-          <w:szCs w:val="16"/>
-        </w:rPr>
-        <w:t xml:space="preserve"> area.  Tracking items indoors provides an interesting challenge as conventional methods for </w:t>
-      </w:r>
-      <w:r>
-        <w:rPr>
-          <w:rFonts w:cstheme="minorHAnsi"/>
-          <w:sz w:val="16"/>
-          <w:szCs w:val="16"/>
+        </w:rPr>
+        <w:t xml:space="preserve"> area.  Tracking items indoors provides an interesting challenge as conventional methods</w:t>
+      </w:r>
+      <w:r>
+        <w:rPr>
+          <w:rFonts w:cstheme="minorHAnsi"/>
+        </w:rPr>
+        <w:t xml:space="preserve"> (GPS) </w:t>
+      </w:r>
+      <w:r>
+        <w:rPr>
+          <w:rFonts w:cstheme="minorHAnsi"/>
+        </w:rPr>
+        <w:t xml:space="preserve">for </w:t>
+      </w:r>
+      <w:r>
+        <w:rPr>
+          <w:rFonts w:cstheme="minorHAnsi"/>
         </w:rPr>
         <w:t>establishing</w:t>
       </w:r>
       <w:r>
         <w:rPr>
           <w:rFonts w:cstheme="minorHAnsi"/>
-          <w:sz w:val="16"/>
-          <w:szCs w:val="16"/>
         </w:rPr>
         <w:t xml:space="preserve"> location don’t work well indoors.  Nolan</w:t>
       </w:r>
       <w:r>
         <w:rPr>
           <w:rFonts w:cstheme="minorHAnsi"/>
-          <w:sz w:val="16"/>
-          <w:szCs w:val="16"/>
         </w:rPr>
         <w:t xml:space="preserve"> and Lang </w:t>
       </w:r>
       <w:r>
         <w:rPr>
           <w:rFonts w:cstheme="minorHAnsi"/>
-          <w:sz w:val="16"/>
-          <w:szCs w:val="16"/>
         </w:rPr>
         <w:t>propose an innovative solution to this problem by combining machine learning</w:t>
       </w:r>
       <w:r>
         <w:rPr>
           <w:rFonts w:cstheme="minorHAnsi"/>
-          <w:sz w:val="16"/>
-          <w:szCs w:val="16"/>
+        </w:rPr>
+        <w:t xml:space="preserve"> techniques </w:t>
+      </w:r>
+      <w:r>
+        <w:rPr>
+          <w:rFonts w:cstheme="minorHAnsi"/>
         </w:rPr>
         <w:t>(K-Nearest Neighbors)</w:t>
       </w:r>
-      <w:bookmarkStart w:id="0" w:name="_GoBack"/>
-      <w:bookmarkEnd w:id="0"/>
-      <w:r>
-        <w:rPr>
-          <w:rFonts w:cstheme="minorHAnsi"/>
-          <w:sz w:val="16"/>
-          <w:szCs w:val="16"/>
-        </w:rPr>
-        <w:t xml:space="preserve">, and wifi signals in order to create an indoor map </w:t>
-      </w:r>
-      <w:r>
-        <w:rPr>
-          <w:rFonts w:cstheme="minorHAnsi"/>
-          <w:sz w:val="16"/>
-          <w:szCs w:val="16"/>
-        </w:rPr>
-        <w:t>that can locate and estimate where a given object/person/thing by assessing its signal strength to various access points</w:t>
-      </w:r>
-      <w:r>
-        <w:rPr>
-          <w:rFonts w:cstheme="minorHAnsi"/>
-          <w:sz w:val="16"/>
-          <w:szCs w:val="16"/>
-        </w:rPr>
-        <w:t xml:space="preserve"> (wifi routers)</w:t>
-      </w:r>
-      <w:r>
-        <w:rPr>
-          <w:rFonts w:cstheme="minorHAnsi"/>
-          <w:sz w:val="16"/>
-          <w:szCs w:val="16"/>
-        </w:rPr>
-        <w:t xml:space="preserve"> placed throughout </w:t>
-      </w:r>
-      <w:r>
-        <w:rPr>
-          <w:rFonts w:cstheme="minorHAnsi"/>
-          <w:sz w:val="16"/>
-          <w:szCs w:val="16"/>
-        </w:rPr>
-        <w:t>that</w:t>
-      </w:r>
-      <w:r>
-        <w:rPr>
-          <w:rFonts w:cstheme="minorHAnsi"/>
-          <w:sz w:val="16"/>
-          <w:szCs w:val="16"/>
-        </w:rPr>
-        <w:t xml:space="preserve"> area.  </w:t>
-      </w:r>
-      <w:r>
-        <w:rPr>
-          <w:rFonts w:cstheme="minorHAnsi"/>
-          <w:sz w:val="16"/>
-          <w:szCs w:val="16"/>
-        </w:rPr>
-        <w:t xml:space="preserve">This information proves vital to optimizing workflows for how objects move throughout a space, and how improve upon their handling for future needs.  </w:t>
+      <w:r>
+        <w:rPr>
+          <w:rFonts w:cstheme="minorHAnsi"/>
+        </w:rPr>
+        <w:t xml:space="preserve">, and </w:t>
+      </w:r>
+      <w:proofErr w:type="spellStart"/>
+      <w:r>
+        <w:rPr>
+          <w:rFonts w:cstheme="minorHAnsi"/>
+        </w:rPr>
+        <w:t>wifi</w:t>
+      </w:r>
+      <w:proofErr w:type="spellEnd"/>
+      <w:r>
+        <w:rPr>
+          <w:rFonts w:cstheme="minorHAnsi"/>
+        </w:rPr>
+        <w:t xml:space="preserve"> signals in order to create an indoor map </w:t>
+      </w:r>
+      <w:r>
+        <w:rPr>
+          <w:rFonts w:cstheme="minorHAnsi"/>
+        </w:rPr>
+        <w:t>that can locate and estimate where a given object/person/thing by assessing its signal strength to various access points (</w:t>
+      </w:r>
+      <w:proofErr w:type="spellStart"/>
+      <w:r>
+        <w:rPr>
+          <w:rFonts w:cstheme="minorHAnsi"/>
+        </w:rPr>
+        <w:t>wifi</w:t>
+      </w:r>
+      <w:proofErr w:type="spellEnd"/>
+      <w:r>
+        <w:rPr>
+          <w:rFonts w:cstheme="minorHAnsi"/>
+        </w:rPr>
+        <w:t xml:space="preserve"> routers) placed throughout that area.  This information proves vital to optimizing workflows for how objects move throughout a space, and how improve upon their </w:t>
+      </w:r>
+      <w:r>
+        <w:rPr>
+          <w:rFonts w:cstheme="minorHAnsi"/>
+        </w:rPr>
+        <w:t xml:space="preserve">future handling to best accommodate the business’s needs. </w:t>
       </w:r>
     </w:p>
     <w:p>
@@ -244,33 +232,28 @@
           <w:sz w:val="24"/>
           <w:szCs w:val="24"/>
         </w:rPr>
-        <w:t>Data D</w:t>
+        <w:t xml:space="preserve">Data </w:t>
       </w:r>
     </w:p>
     <w:p>
       <w:pPr>
         <w:rPr>
           <w:rFonts w:cstheme="minorHAnsi"/>
-          <w:sz w:val="20"/>
-          <w:szCs w:val="20"/>
         </w:rPr>
       </w:pPr>
+      <w:r>
+        <w:rPr>
+          <w:rFonts w:cstheme="minorHAnsi"/>
+        </w:rPr>
+        <w:t xml:space="preserve">Initially researchers mapped the static signal strengths of locations throughout desired spaces in order to </w:t>
+      </w:r>
+      <w:bookmarkStart w:id="0" w:name="_GoBack"/>
+      <w:bookmarkEnd w:id="0"/>
     </w:p>
     <w:p>
       <w:pPr>
         <w:rPr>
           <w:rFonts w:cstheme="minorHAnsi"/>
-          <w:sz w:val="20"/>
-          <w:szCs w:val="20"/>
-        </w:rPr>
-      </w:pPr>
-    </w:p>
-    <w:p>
-      <w:pPr>
-        <w:rPr>
-          <w:rFonts w:cstheme="minorHAnsi"/>
-          <w:sz w:val="20"/>
-          <w:szCs w:val="20"/>
         </w:rPr>
       </w:pPr>
     </w:p>

</xml_diff>